<commit_message>
Added the latest report with git repo details
</commit_message>
<xml_diff>
--- a/doc/Course Work Original.docx
+++ b/doc/Course Work Original.docx
@@ -627,7 +627,7 @@
           <w:r>
             <w:fldChar w:fldCharType="separate"/>
           </w:r>
-          <w:hyperlink w:anchor="_Toc192633730" w:history="1">
+          <w:hyperlink w:anchor="_Toc192702185" w:history="1">
             <w:r>
               <w:rPr>
                 <w:rStyle w:val="Hyperlink"/>
@@ -654,7 +654,7 @@
                 <w:noProof/>
                 <w:webHidden/>
               </w:rPr>
-              <w:instrText xml:space="preserve"> PAGEREF _Toc192633730 \h </w:instrText>
+              <w:instrText xml:space="preserve"> PAGEREF _Toc192702185 \h </w:instrText>
             </w:r>
             <w:r>
               <w:rPr>
@@ -696,7 +696,7 @@
               <w:noProof/>
             </w:rPr>
           </w:pPr>
-          <w:hyperlink w:anchor="_Toc192633731" w:history="1">
+          <w:hyperlink w:anchor="_Toc192702186" w:history="1">
             <w:r>
               <w:rPr>
                 <w:rStyle w:val="Hyperlink"/>
@@ -723,7 +723,7 @@
                 <w:noProof/>
                 <w:webHidden/>
               </w:rPr>
-              <w:instrText xml:space="preserve"> PAGEREF _Toc192633731 \h </w:instrText>
+              <w:instrText xml:space="preserve"> PAGEREF _Toc192702186 \h </w:instrText>
             </w:r>
             <w:r>
               <w:rPr>
@@ -743,7 +743,7 @@
                 <w:noProof/>
                 <w:webHidden/>
               </w:rPr>
-              <w:t>21</w:t>
+              <w:t>20</w:t>
             </w:r>
             <w:r>
               <w:rPr>
@@ -765,7 +765,7 @@
               <w:noProof/>
             </w:rPr>
           </w:pPr>
-          <w:hyperlink w:anchor="_Toc192633732" w:history="1">
+          <w:hyperlink w:anchor="_Toc192702187" w:history="1">
             <w:r>
               <w:rPr>
                 <w:rStyle w:val="Hyperlink"/>
@@ -792,7 +792,7 @@
                 <w:noProof/>
                 <w:webHidden/>
               </w:rPr>
-              <w:instrText xml:space="preserve"> PAGEREF _Toc192633732 \h </w:instrText>
+              <w:instrText xml:space="preserve"> PAGEREF _Toc192702187 \h </w:instrText>
             </w:r>
             <w:r>
               <w:rPr>
@@ -812,7 +812,7 @@
                 <w:noProof/>
                 <w:webHidden/>
               </w:rPr>
-              <w:t>22</w:t>
+              <w:t>23</w:t>
             </w:r>
             <w:r>
               <w:rPr>
@@ -834,13 +834,13 @@
               <w:noProof/>
             </w:rPr>
           </w:pPr>
-          <w:hyperlink w:anchor="_Toc192633733" w:history="1">
+          <w:hyperlink w:anchor="_Toc192702188" w:history="1">
             <w:r>
               <w:rPr>
                 <w:rStyle w:val="Hyperlink"/>
                 <w:noProof/>
               </w:rPr>
-              <w:t>Question 2</w:t>
+              <w:t>Question 1</w:t>
             </w:r>
             <w:r>
               <w:rPr>
@@ -861,7 +861,7 @@
                 <w:noProof/>
                 <w:webHidden/>
               </w:rPr>
-              <w:instrText xml:space="preserve"> PAGEREF _Toc192633733 \h </w:instrText>
+              <w:instrText xml:space="preserve"> PAGEREF _Toc192702188 \h </w:instrText>
             </w:r>
             <w:r>
               <w:rPr>
@@ -881,7 +881,76 @@
                 <w:noProof/>
                 <w:webHidden/>
               </w:rPr>
-              <w:t>22</w:t>
+              <w:t>23</w:t>
+            </w:r>
+            <w:r>
+              <w:rPr>
+                <w:noProof/>
+                <w:webHidden/>
+              </w:rPr>
+              <w:fldChar w:fldCharType="end"/>
+            </w:r>
+          </w:hyperlink>
+        </w:p>
+        <w:p>
+          <w:pPr>
+            <w:pStyle w:val="TOC2"/>
+            <w:tabs>
+              <w:tab w:val="right" w:leader="dot" w:pos="9350"/>
+            </w:tabs>
+            <w:rPr>
+              <w:rFonts w:eastAsiaTheme="minorEastAsia"/>
+              <w:noProof/>
+            </w:rPr>
+          </w:pPr>
+          <w:hyperlink w:anchor="_Toc192702189" w:history="1">
+            <w:r>
+              <w:rPr>
+                <w:rStyle w:val="Hyperlink"/>
+                <w:noProof/>
+              </w:rPr>
+              <w:t>Question 2</w:t>
+            </w:r>
+            <w:r>
+              <w:rPr>
+                <w:noProof/>
+                <w:webHidden/>
+              </w:rPr>
+              <w:tab/>
+            </w:r>
+            <w:r>
+              <w:rPr>
+                <w:noProof/>
+                <w:webHidden/>
+              </w:rPr>
+              <w:fldChar w:fldCharType="begin"/>
+            </w:r>
+            <w:r>
+              <w:rPr>
+                <w:noProof/>
+                <w:webHidden/>
+              </w:rPr>
+              <w:instrText xml:space="preserve"> PAGEREF _Toc192702189 \h </w:instrText>
+            </w:r>
+            <w:r>
+              <w:rPr>
+                <w:noProof/>
+                <w:webHidden/>
+              </w:rPr>
+            </w:r>
+            <w:r>
+              <w:rPr>
+                <w:noProof/>
+                <w:webHidden/>
+              </w:rPr>
+              <w:fldChar w:fldCharType="separate"/>
+            </w:r>
+            <w:r>
+              <w:rPr>
+                <w:noProof/>
+                <w:webHidden/>
+              </w:rPr>
+              <w:t>23</w:t>
             </w:r>
             <w:r>
               <w:rPr>
@@ -913,7 +982,7 @@
       <w:pPr>
         <w:pStyle w:val="Heading1"/>
       </w:pPr>
-      <w:bookmarkStart w:id="0" w:name="_Toc192633730"/>
+      <w:bookmarkStart w:id="0" w:name="_Toc192702185"/>
       <w:r>
         <w:lastRenderedPageBreak/>
         <w:t>Question 01</w:t>
@@ -10900,7 +10969,7 @@
       <w:pPr>
         <w:pStyle w:val="Heading1"/>
       </w:pPr>
-      <w:bookmarkStart w:id="1" w:name="_Toc192633731"/>
+      <w:bookmarkStart w:id="1" w:name="_Toc192702186"/>
       <w:r>
         <w:lastRenderedPageBreak/>
         <w:t>Question 02</w:t>
@@ -11535,11 +11604,8 @@
     <w:p>
       <w:pPr>
         <w:pStyle w:val="Heading1"/>
-        <w:rPr>
-          <w:rFonts w:eastAsiaTheme="minorEastAsia"/>
-        </w:rPr>
-      </w:pPr>
-      <w:bookmarkStart w:id="2" w:name="_Toc192633732"/>
+      </w:pPr>
+      <w:bookmarkStart w:id="2" w:name="_Toc192702187"/>
       <w:r>
         <w:lastRenderedPageBreak/>
         <w:t>References</w:t>
@@ -11551,11 +11617,45 @@
       <w:pPr>
         <w:pStyle w:val="Heading2"/>
       </w:pPr>
-      <w:bookmarkStart w:id="3" w:name="_Toc192633733"/>
+      <w:bookmarkStart w:id="3" w:name="_Toc192702188"/>
+      <w:r>
+        <w:t xml:space="preserve">Question </w:t>
+      </w:r>
+      <w:r>
+        <w:t>1</w:t>
+      </w:r>
+      <w:bookmarkEnd w:id="3"/>
+    </w:p>
+    <w:p>
+      <w:pPr>
+        <w:pStyle w:val="ListParagraph"/>
+        <w:numPr>
+          <w:ilvl w:val="0"/>
+          <w:numId w:val="54"/>
+        </w:numPr>
+      </w:pPr>
+      <w:r>
+        <w:t xml:space="preserve">GitHub link: </w:t>
+      </w:r>
+      <w:hyperlink r:id="rId38" w:history="1">
+        <w:r>
+          <w:rPr>
+            <w:rStyle w:val="Hyperlink"/>
+          </w:rPr>
+          <w:t>https://github.com/osandafdo/Student-Performance-Behavior-EDA</w:t>
+        </w:r>
+      </w:hyperlink>
+    </w:p>
+    <w:p/>
+    <w:p>
+      <w:pPr>
+        <w:pStyle w:val="Heading2"/>
+      </w:pPr>
+      <w:bookmarkStart w:id="4" w:name="_Toc192702189"/>
       <w:r>
         <w:t>Question 2</w:t>
       </w:r>
-      <w:bookmarkEnd w:id="3"/>
+      <w:bookmarkEnd w:id="4"/>
     </w:p>
     <w:p>
       <w:pPr>
@@ -11565,7 +11665,7 @@
           <w:numId w:val="53"/>
         </w:numPr>
       </w:pPr>
-      <w:hyperlink r:id="rId38" w:history="1">
+      <w:hyperlink r:id="rId39" w:history="1">
         <w:r>
           <w:rPr>
             <w:rStyle w:val="Hyperlink"/>
@@ -11582,7 +11682,7 @@
           <w:numId w:val="53"/>
         </w:numPr>
       </w:pPr>
-      <w:hyperlink r:id="rId39" w:history="1">
+      <w:hyperlink r:id="rId40" w:history="1">
         <w:r>
           <w:rPr>
             <w:rStyle w:val="Hyperlink"/>
@@ -11593,10 +11693,10 @@
     </w:p>
     <w:p/>
     <w:sectPr>
-      <w:headerReference w:type="default" r:id="rId40"/>
-      <w:footerReference w:type="default" r:id="rId41"/>
-      <w:headerReference w:type="first" r:id="rId42"/>
-      <w:footerReference w:type="first" r:id="rId43"/>
+      <w:headerReference w:type="default" r:id="rId41"/>
+      <w:footerReference w:type="default" r:id="rId42"/>
+      <w:headerReference w:type="first" r:id="rId43"/>
+      <w:footerReference w:type="first" r:id="rId44"/>
       <w:pgSz w:w="12240" w:h="15840"/>
       <w:pgMar w:top="1440" w:right="1440" w:bottom="1440" w:left="1440" w:header="720" w:footer="720" w:gutter="0"/>
       <w:pgNumType w:start="0"/>

</xml_diff>